<commit_message>
Finishing up Dashboard and starting on Powerpoint
</commit_message>
<xml_diff>
--- a/Capstone Pt2.docx
+++ b/Capstone Pt2.docx
@@ -45,7 +45,35 @@
           <w:rFonts w:ascii="Times New Roman" w:eastAsia="Verdana" w:hAnsi="Times New Roman" w:cs="Times New Roman"/>
           <w:bCs/>
         </w:rPr>
-        <w:t xml:space="preserve">This project is to bring awareness to the mental health of gamers and how it does or doesn’t affect their mental wellbeing. Being a person that plays video games myself I was curious to see the mental levels of other people who play them as well. I have used a survey data set where 13000 people have answered multiple questions about their mental stability. I believe that video games could be a healthy habit for anyone, whether it’s to have fun or to be competitive, or to just explore your creativity, but we will see the more I dive into my data. </w:t>
+        <w:t xml:space="preserve">This project is to bring awareness to the mental health of gamers and how it does or doesn’t affect their mental wellbeing. Being a person that plays video games myself I was curious to see the mental </w:t>
+      </w:r>
+      <w:r>
+        <w:rPr>
+          <w:rFonts w:ascii="Times New Roman" w:eastAsia="Verdana" w:hAnsi="Times New Roman" w:cs="Times New Roman"/>
+          <w:bCs/>
+        </w:rPr>
+        <w:t>health</w:t>
+      </w:r>
+      <w:r>
+        <w:rPr>
+          <w:rFonts w:ascii="Times New Roman" w:eastAsia="Verdana" w:hAnsi="Times New Roman" w:cs="Times New Roman"/>
+          <w:bCs/>
+        </w:rPr>
+        <w:t xml:space="preserve"> of other</w:t>
+      </w:r>
+      <w:r>
+        <w:rPr>
+          <w:rFonts w:ascii="Times New Roman" w:eastAsia="Verdana" w:hAnsi="Times New Roman" w:cs="Times New Roman"/>
+          <w:bCs/>
+        </w:rPr>
+        <w:t>s</w:t>
+      </w:r>
+      <w:r>
+        <w:rPr>
+          <w:rFonts w:ascii="Times New Roman" w:eastAsia="Verdana" w:hAnsi="Times New Roman" w:cs="Times New Roman"/>
+          <w:bCs/>
+        </w:rPr>
+        <w:t xml:space="preserve"> who play them as well. I have used a survey data set where 13000 people have answered multiple questions about their mental stability. I believe that video games could be a healthy habit for anyone, whether it’s to have fun or to be competitive, or to just explore your creativity, but we will see the more I dive into my data. </w:t>
       </w:r>
     </w:p>
     <w:p>
@@ -893,7 +921,23 @@
           <w:rFonts w:ascii="Times New Roman" w:eastAsia="Verdana" w:hAnsi="Times New Roman" w:cs="Times New Roman"/>
           <w:bCs/>
         </w:rPr>
-        <w:t xml:space="preserve">I believe that the questions that I have are very good, but I feel like they can be better and more challenging for me. If you have any questions you would like for me to fine and are able to tell me I would be more than happy to put them in </w:t>
+        <w:t xml:space="preserve">I believe that the questions that I have are very good, but I feel like they can be better and more challenging for me. If you have any questions you would like for me to fine and are able to tell </w:t>
+      </w:r>
+      <w:proofErr w:type="gramStart"/>
+      <w:r>
+        <w:rPr>
+          <w:rFonts w:ascii="Times New Roman" w:eastAsia="Verdana" w:hAnsi="Times New Roman" w:cs="Times New Roman"/>
+          <w:bCs/>
+        </w:rPr>
+        <w:t>me</w:t>
+      </w:r>
+      <w:proofErr w:type="gramEnd"/>
+      <w:r>
+        <w:rPr>
+          <w:rFonts w:ascii="Times New Roman" w:eastAsia="Verdana" w:hAnsi="Times New Roman" w:cs="Times New Roman"/>
+          <w:bCs/>
+        </w:rPr>
+        <w:t xml:space="preserve"> I would be more than happy to put them in </w:t>
       </w:r>
     </w:p>
     <w:p>

</xml_diff>